<commit_message>
badminton to_do added spinner added confirm otp added
</commit_message>
<xml_diff>
--- a/related files/Modules to be done for the admin.docx
+++ b/related files/Modules to be done for the admin.docx
@@ -185,18 +185,24 @@
         <w:jc w:val="both"/>
         <w:textAlignment w:val="baseline"/>
         <w:rPr>
-          <w:color w:val="000000"/>
-          <w:sz w:val="32"/>
-          <w:szCs w:val="32"/>
-        </w:rPr>
-      </w:pPr>
-      <w:r>
-        <w:rPr>
-          <w:color w:val="000000"/>
+          <w:color w:val="CE181E"/>
+        </w:rPr>
+      </w:pPr>
+      <w:r>
+        <w:rPr>
+          <w:color w:val="CE181E"/>
           <w:sz w:val="32"/>
           <w:szCs w:val="32"/>
         </w:rPr>
         <w:t>Level: checkbox of levels for which he teaches.</w:t>
+      </w:r>
+      <w:r>
+        <w:rPr>
+          <w:color w:val="000000"/>
+          <w:sz w:val="32"/>
+          <w:szCs w:val="32"/>
+        </w:rPr>
+        <w:t>(over ruled)</w:t>
       </w:r>
     </w:p>
     <w:p>
@@ -463,9 +469,10 @@
         <w:pStyle w:val="NormalWeb"/>
         <w:numPr>
           <w:ilvl w:val="0"/>
-          <w:numId w:val="3"/>
+          <w:numId w:val="0"/>
         </w:numPr>
         <w:spacing w:beforeAutospacing="0" w:before="0" w:afterAutospacing="0" w:after="0"/>
+        <w:ind w:left="1080" w:hanging="0"/>
         <w:jc w:val="both"/>
         <w:rPr/>
       </w:pPr>
@@ -475,7 +482,7 @@
           <w:sz w:val="32"/>
           <w:szCs w:val="32"/>
         </w:rPr>
-        <w:t>Coach: Name of the coach. (master table) and ID.(dropdown)</w:t>
+        <w:t>Overruled.</w:t>
       </w:r>
     </w:p>
     <w:p>
@@ -487,24 +494,17 @@
         </w:numPr>
         <w:spacing w:beforeAutospacing="0" w:before="0" w:afterAutospacing="0" w:after="0"/>
         <w:jc w:val="both"/>
-        <w:rPr/>
-      </w:pPr>
-      <w:r>
-        <w:rPr>
-          <w:color w:val="000000"/>
-          <w:sz w:val="32"/>
-          <w:szCs w:val="32"/>
-          <w:highlight w:val="yellow"/>
-        </w:rPr>
-        <w:t>Level</w:t>
-      </w:r>
-      <w:r>
-        <w:rPr>
-          <w:color w:val="000000"/>
-          <w:sz w:val="32"/>
-          <w:szCs w:val="32"/>
-        </w:rPr>
-        <w:t>: checkbox of levels for which he teaches.</w:t>
+        <w:rPr>
+          <w:color w:val="CE181E"/>
+        </w:rPr>
+      </w:pPr>
+      <w:r>
+        <w:rPr>
+          <w:color w:val="CE181E"/>
+          <w:sz w:val="32"/>
+          <w:szCs w:val="32"/>
+        </w:rPr>
+        <w:t>Coach: Name of the coach. (master table) and ID.(dropdown)</w:t>
       </w:r>
     </w:p>
     <w:p>
@@ -516,20 +516,53 @@
         </w:numPr>
         <w:spacing w:beforeAutospacing="0" w:before="0" w:afterAutospacing="0" w:after="0"/>
         <w:jc w:val="both"/>
-        <w:rPr/>
-      </w:pPr>
-      <w:r>
-        <w:rPr>
-          <w:color w:val="000000"/>
+        <w:rPr>
+          <w:color w:val="CE181E"/>
+        </w:rPr>
+      </w:pPr>
+      <w:r>
+        <w:rPr>
+          <w:color w:val="CE181E"/>
           <w:sz w:val="32"/>
           <w:szCs w:val="32"/>
           <w:highlight w:val="yellow"/>
         </w:rPr>
+        <w:t>Level</w:t>
+      </w:r>
+      <w:r>
+        <w:rPr>
+          <w:color w:val="CE181E"/>
+          <w:sz w:val="32"/>
+          <w:szCs w:val="32"/>
+        </w:rPr>
+        <w:t>: checkbox of levels for which he teaches.</w:t>
+      </w:r>
+    </w:p>
+    <w:p>
+      <w:pPr>
+        <w:pStyle w:val="NormalWeb"/>
+        <w:numPr>
+          <w:ilvl w:val="0"/>
+          <w:numId w:val="3"/>
+        </w:numPr>
+        <w:spacing w:beforeAutospacing="0" w:before="0" w:afterAutospacing="0" w:after="0"/>
+        <w:jc w:val="both"/>
+        <w:rPr>
+          <w:color w:val="CE181E"/>
+        </w:rPr>
+      </w:pPr>
+      <w:r>
+        <w:rPr>
+          <w:color w:val="CE181E"/>
+          <w:sz w:val="32"/>
+          <w:szCs w:val="32"/>
+          <w:highlight w:val="yellow"/>
+        </w:rPr>
         <w:t>submit</w:t>
       </w:r>
       <w:r>
         <w:rPr>
-          <w:color w:val="000000"/>
+          <w:color w:val="CE181E"/>
           <w:sz w:val="32"/>
           <w:szCs w:val="32"/>
         </w:rPr>
@@ -539,7 +572,7 @@
       <w:bookmarkEnd w:id="0"/>
       <w:r>
         <w:rPr>
-          <w:color w:val="000000"/>
+          <w:color w:val="CE181E"/>
           <w:sz w:val="32"/>
           <w:szCs w:val="32"/>
         </w:rPr>
@@ -653,47 +686,35 @@
           <w:t>plyer.php</w:t>
         </w:r>
       </w:hyperlink>
+      <w:bookmarkEnd w:id="1"/>
+      <w:r>
+        <w:rPr>
+          <w:rStyle w:val="InternetLink"/>
+          <w:color w:val="000000"/>
+          <w:sz w:val="32"/>
+          <w:szCs w:val="32"/>
+          <w:highlight w:val="white"/>
+        </w:rPr>
+        <w:t xml:space="preserve">   ---no</w:t>
+      </w:r>
+      <w:r>
+        <w:rPr>
+          <w:color w:val="000000"/>
+          <w:sz w:val="32"/>
+          <w:szCs w:val="32"/>
+          <w:highlight w:val="white"/>
+        </w:rPr>
+        <w:t xml:space="preserve"> (coachId and level)</w:t>
+      </w:r>
+    </w:p>
+    <w:p>
+      <w:pPr>
+        <w:pStyle w:val="NormalWeb"/>
+        <w:spacing w:beforeAutospacing="0" w:before="0" w:afterAutospacing="0" w:after="160"/>
+        <w:jc w:val="both"/>
+        <w:rPr/>
+      </w:pPr>
       <w:hyperlink r:id="rId7">
-        <w:bookmarkEnd w:id="1"/>
-        <w:r>
-          <w:rPr>
-            <w:rStyle w:val="InternetLink"/>
-            <w:color w:val="000000"/>
-            <w:sz w:val="32"/>
-            <w:szCs w:val="32"/>
-            <w:highlight w:val="white"/>
-          </w:rPr>
-          <w:t xml:space="preserve">   ---</w:t>
-        </w:r>
-      </w:hyperlink>
-      <w:r>
-        <w:rPr>
-          <w:rStyle w:val="InternetLink"/>
-          <w:color w:val="000000"/>
-          <w:sz w:val="32"/>
-          <w:szCs w:val="32"/>
-          <w:highlight w:val="white"/>
-        </w:rPr>
-        <w:t>no</w:t>
-      </w:r>
-      <w:r>
-        <w:rPr>
-          <w:color w:val="000000"/>
-          <w:sz w:val="32"/>
-          <w:szCs w:val="32"/>
-          <w:highlight w:val="white"/>
-        </w:rPr>
-        <w:t xml:space="preserve"> (coachId and level)</w:t>
-      </w:r>
-    </w:p>
-    <w:p>
-      <w:pPr>
-        <w:pStyle w:val="NormalWeb"/>
-        <w:spacing w:beforeAutospacing="0" w:before="0" w:afterAutospacing="0" w:after="160"/>
-        <w:jc w:val="both"/>
-        <w:rPr/>
-      </w:pPr>
-      <w:hyperlink r:id="rId8">
         <w:r>
           <w:rPr>
             <w:rStyle w:val="InternetLink"/>
@@ -736,15 +757,7 @@
           <w:sz w:val="32"/>
           <w:szCs w:val="32"/>
         </w:rPr>
-        <w:t>Academy: drop-down to select the academy.</w:t>
-      </w:r>
-      <w:r>
-        <w:rPr>
-          <w:color w:val="000000"/>
-          <w:sz w:val="32"/>
-          <w:szCs w:val="32"/>
-        </w:rPr>
-        <w:t>(</w:t>
+        <w:t>Academy: drop-down to select the academy.(</w:t>
       </w:r>
       <w:r>
         <w:rPr>
@@ -784,25 +797,7 @@
           <w:szCs w:val="32"/>
           <w:highlight w:val="yellow"/>
         </w:rPr>
-        <w:t>Player name</w:t>
-      </w:r>
-      <w:r>
-        <w:rPr>
-          <w:color w:val="000000"/>
-          <w:sz w:val="32"/>
-          <w:szCs w:val="32"/>
-          <w:highlight w:val="yellow"/>
-        </w:rPr>
-        <w:t>s are</w:t>
-      </w:r>
-      <w:r>
-        <w:rPr>
-          <w:color w:val="000000"/>
-          <w:sz w:val="32"/>
-          <w:szCs w:val="32"/>
-          <w:highlight w:val="yellow"/>
-        </w:rPr>
-        <w:t xml:space="preserve"> listed.</w:t>
+        <w:t>Player names are listed.</w:t>
       </w:r>
     </w:p>
     <w:p>
@@ -822,23 +817,7 @@
           <w:sz w:val="32"/>
           <w:szCs w:val="32"/>
         </w:rPr>
-        <w:t xml:space="preserve">Coach </w:t>
-      </w:r>
-      <w:r>
-        <w:rPr>
-          <w:color w:val="000000"/>
-          <w:sz w:val="32"/>
-          <w:szCs w:val="32"/>
-        </w:rPr>
-        <w:t>Info:</w:t>
-      </w:r>
-      <w:r>
-        <w:rPr>
-          <w:color w:val="000000"/>
-          <w:sz w:val="32"/>
-          <w:szCs w:val="32"/>
-        </w:rPr>
-        <w:t xml:space="preserve"> </w:t>
+        <w:t xml:space="preserve">Coach Info: </w:t>
       </w:r>
       <w:r>
         <w:rPr>
@@ -847,52 +826,7 @@
           <w:szCs w:val="32"/>
           <w:highlight w:val="yellow"/>
         </w:rPr>
-        <w:t>list of c</w:t>
-      </w:r>
-      <w:r>
-        <w:rPr>
-          <w:color w:val="000000"/>
-          <w:sz w:val="32"/>
-          <w:szCs w:val="32"/>
-          <w:highlight w:val="yellow"/>
-        </w:rPr>
-        <w:t>oach name</w:t>
-      </w:r>
-      <w:r>
-        <w:rPr>
-          <w:color w:val="000000"/>
-          <w:sz w:val="32"/>
-          <w:szCs w:val="32"/>
-          <w:highlight w:val="yellow"/>
-        </w:rPr>
-        <w:t>s</w:t>
-      </w:r>
-      <w:r>
-        <w:rPr>
-          <w:color w:val="000000"/>
-          <w:sz w:val="32"/>
-          <w:szCs w:val="32"/>
-          <w:highlight w:val="yellow"/>
-        </w:rPr>
-        <w:t xml:space="preserve"> </w:t>
-      </w:r>
-      <w:r>
-        <w:rPr>
-          <w:color w:val="000000"/>
-          <w:sz w:val="32"/>
-          <w:szCs w:val="32"/>
-          <w:highlight w:val="yellow"/>
-        </w:rPr>
-        <w:t xml:space="preserve">and their ID </w:t>
-      </w:r>
-      <w:r>
-        <w:rPr>
-          <w:color w:val="000000"/>
-          <w:sz w:val="32"/>
-          <w:szCs w:val="32"/>
-          <w:highlight w:val="yellow"/>
-        </w:rPr>
-        <w:t>for the selected academy.</w:t>
+        <w:t>list of coach names and their ID for the selected academy.</w:t>
       </w:r>
     </w:p>
     <w:p>
@@ -916,15 +850,7 @@
           <w:sz w:val="32"/>
           <w:szCs w:val="32"/>
         </w:rPr>
-        <w:t>Level</w:t>
-      </w:r>
-      <w:r>
-        <w:rPr>
-          <w:color w:val="000000"/>
-          <w:sz w:val="32"/>
-          <w:szCs w:val="32"/>
-        </w:rPr>
-        <w:t>: Level of a player.</w:t>
+        <w:t>Level: Level of a player.</w:t>
       </w:r>
     </w:p>
     <w:p>
@@ -2435,6 +2361,98 @@
       <w:highlight w:val="white"/>
     </w:rPr>
   </w:style>
+  <w:style w:type="character" w:styleId="ListLabel23">
+    <w:name w:val="ListLabel 23"/>
+    <w:qFormat/>
+    <w:rPr>
+      <w:color w:val="000000"/>
+      <w:sz w:val="32"/>
+    </w:rPr>
+  </w:style>
+  <w:style w:type="character" w:styleId="ListLabel24">
+    <w:name w:val="ListLabel 24"/>
+    <w:qFormat/>
+    <w:rPr>
+      <w:color w:val="000000"/>
+      <w:sz w:val="32"/>
+    </w:rPr>
+  </w:style>
+  <w:style w:type="character" w:styleId="ListLabel25">
+    <w:name w:val="ListLabel 25"/>
+    <w:qFormat/>
+    <w:rPr>
+      <w:color w:val="000000"/>
+      <w:sz w:val="32"/>
+    </w:rPr>
+  </w:style>
+  <w:style w:type="character" w:styleId="ListLabel26">
+    <w:name w:val="ListLabel 26"/>
+    <w:qFormat/>
+    <w:rPr>
+      <w:color w:val="000000"/>
+      <w:sz w:val="32"/>
+      <w:szCs w:val="32"/>
+      <w:highlight w:val="white"/>
+    </w:rPr>
+  </w:style>
+  <w:style w:type="character" w:styleId="ListLabel27">
+    <w:name w:val="ListLabel 27"/>
+    <w:qFormat/>
+    <w:rPr>
+      <w:b/>
+      <w:bCs/>
+      <w:color w:val="1155CC"/>
+      <w:sz w:val="28"/>
+      <w:szCs w:val="28"/>
+      <w:highlight w:val="white"/>
+    </w:rPr>
+  </w:style>
+  <w:style w:type="character" w:styleId="ListLabel28">
+    <w:name w:val="ListLabel 28"/>
+    <w:qFormat/>
+    <w:rPr>
+      <w:color w:val="000000"/>
+      <w:sz w:val="32"/>
+    </w:rPr>
+  </w:style>
+  <w:style w:type="character" w:styleId="ListLabel29">
+    <w:name w:val="ListLabel 29"/>
+    <w:qFormat/>
+    <w:rPr>
+      <w:color w:val="000000"/>
+      <w:sz w:val="32"/>
+    </w:rPr>
+  </w:style>
+  <w:style w:type="character" w:styleId="ListLabel30">
+    <w:name w:val="ListLabel 30"/>
+    <w:qFormat/>
+    <w:rPr>
+      <w:color w:val="000000"/>
+      <w:sz w:val="32"/>
+    </w:rPr>
+  </w:style>
+  <w:style w:type="character" w:styleId="ListLabel31">
+    <w:name w:val="ListLabel 31"/>
+    <w:qFormat/>
+    <w:rPr>
+      <w:color w:val="000000"/>
+      <w:sz w:val="32"/>
+      <w:szCs w:val="32"/>
+      <w:highlight w:val="white"/>
+    </w:rPr>
+  </w:style>
+  <w:style w:type="character" w:styleId="ListLabel32">
+    <w:name w:val="ListLabel 32"/>
+    <w:qFormat/>
+    <w:rPr>
+      <w:b/>
+      <w:bCs/>
+      <w:color w:val="1155CC"/>
+      <w:sz w:val="28"/>
+      <w:szCs w:val="28"/>
+      <w:highlight w:val="white"/>
+    </w:rPr>
+  </w:style>
   <w:style w:type="paragraph" w:styleId="Heading">
     <w:name w:val="Heading"/>
     <w:basedOn w:val="Normal"/>

</xml_diff>